<commit_message>
- Atualização MU 2.10
</commit_message>
<xml_diff>
--- a/Documentação/Manual do Usuário/Manual do Usuário - 2.10.docx
+++ b/Documentação/Manual do Usuário/Manual do Usuário - 2.10.docx
@@ -143,6 +143,7 @@
       <w:bookmarkStart w:id="3" w:name="_Toc230526328"/>
       <w:bookmarkStart w:id="4" w:name="_Toc230527278"/>
       <w:bookmarkStart w:id="5" w:name="_Toc232960424"/>
+      <w:bookmarkStart w:id="6" w:name="_Toc234777286"/>
       <w:r>
         <w:rPr>
           <w:lang w:val="pt-BR"/>
@@ -156,6 +157,7 @@
       <w:bookmarkEnd w:id="3"/>
       <w:bookmarkEnd w:id="4"/>
       <w:bookmarkEnd w:id="5"/>
+      <w:bookmarkEnd w:id="6"/>
     </w:p>
     <w:p>
       <w:pPr>
@@ -353,7 +355,7 @@
           <w:lang w:val="pt-BR"/>
         </w:rPr>
       </w:pPr>
-      <w:bookmarkStart w:id="6" w:name="_Toc225762287"/>
+      <w:bookmarkStart w:id="7" w:name="_Toc225762287"/>
       <w:r>
         <w:rPr>
           <w:lang w:val="pt-BR"/>
@@ -387,11 +389,12 @@
           <w:lang w:val="pt-BR"/>
         </w:rPr>
       </w:pPr>
-      <w:bookmarkStart w:id="7" w:name="_Toc226113721"/>
-      <w:bookmarkStart w:id="8" w:name="_Toc230285238"/>
-      <w:bookmarkStart w:id="9" w:name="_Toc230526329"/>
-      <w:bookmarkStart w:id="10" w:name="_Toc230527279"/>
-      <w:bookmarkStart w:id="11" w:name="_Toc232960425"/>
+      <w:bookmarkStart w:id="8" w:name="_Toc226113721"/>
+      <w:bookmarkStart w:id="9" w:name="_Toc230285238"/>
+      <w:bookmarkStart w:id="10" w:name="_Toc230526329"/>
+      <w:bookmarkStart w:id="11" w:name="_Toc230527279"/>
+      <w:bookmarkStart w:id="12" w:name="_Toc232960425"/>
+      <w:bookmarkStart w:id="13" w:name="_Toc234777287"/>
       <w:r>
         <w:rPr>
           <w:lang w:val="pt-BR"/>
@@ -399,12 +402,13 @@
         <w:lastRenderedPageBreak/>
         <w:t>Relatório de Mudanças</w:t>
       </w:r>
-      <w:bookmarkEnd w:id="6"/>
       <w:bookmarkEnd w:id="7"/>
       <w:bookmarkEnd w:id="8"/>
       <w:bookmarkEnd w:id="9"/>
       <w:bookmarkEnd w:id="10"/>
       <w:bookmarkEnd w:id="11"/>
+      <w:bookmarkEnd w:id="12"/>
+      <w:bookmarkEnd w:id="13"/>
     </w:p>
     <w:p>
       <w:pPr>
@@ -570,7 +574,31 @@
         <w:rPr>
           <w:lang w:val="pt-BR"/>
         </w:rPr>
-        <w:t>Substituição das Figuras 1, 3, 4, 6 e 8 pelas telas reais correspondentes</w:t>
+        <w:t xml:space="preserve">Substituição das Figuras 1, 3, 4, 6 e 8 pelas </w:t>
+      </w:r>
+      <w:r>
+        <w:rPr>
+          <w:lang w:val="pt-BR"/>
+        </w:rPr>
+        <w:t>Telas R</w:t>
+      </w:r>
+      <w:r>
+        <w:rPr>
+          <w:lang w:val="pt-BR"/>
+        </w:rPr>
+        <w:t xml:space="preserve">eais </w:t>
+      </w:r>
+      <w:r>
+        <w:rPr>
+          <w:lang w:val="pt-BR"/>
+        </w:rPr>
+        <w:t>C</w:t>
+      </w:r>
+      <w:r>
+        <w:rPr>
+          <w:lang w:val="pt-BR"/>
+        </w:rPr>
+        <w:t>orrespondentes</w:t>
       </w:r>
     </w:p>
     <w:p>
@@ -676,46 +704,100 @@
         <w:rPr>
           <w:lang w:val="pt-BR"/>
         </w:rPr>
-        <w:t>Correção da versão na capa</w:t>
-      </w:r>
-    </w:p>
-    <w:p>
-      <w:pPr>
-        <w:rPr>
-          <w:lang w:val="pt-BR"/>
-        </w:rPr>
-      </w:pPr>
-      <w:r>
-        <w:rPr>
-          <w:lang w:val="pt-BR"/>
-        </w:rPr>
-        <w:t>Atualização das seções 3.2, 3.3 e 3.4</w:t>
-      </w:r>
-    </w:p>
-    <w:p>
-      <w:pPr>
-        <w:rPr>
-          <w:lang w:val="pt-BR"/>
-        </w:rPr>
-      </w:pPr>
-      <w:r>
-        <w:rPr>
-          <w:lang w:val="pt-BR"/>
-        </w:rPr>
-        <w:t>Substituição da figura 1 devido à adição de um botão a mais</w:t>
-      </w:r>
-    </w:p>
-    <w:p>
-      <w:pPr>
-        <w:rPr>
-          <w:lang w:val="pt-BR"/>
-        </w:rPr>
-      </w:pPr>
-      <w:r>
-        <w:rPr>
-          <w:lang w:val="pt-BR"/>
-        </w:rPr>
-        <w:t xml:space="preserve">Adição de nova figura - figura 5 </w:t>
+        <w:t>Correção da Versão na C</w:t>
+      </w:r>
+      <w:r>
+        <w:rPr>
+          <w:lang w:val="pt-BR"/>
+        </w:rPr>
+        <w:t>apa</w:t>
+      </w:r>
+    </w:p>
+    <w:p>
+      <w:pPr>
+        <w:rPr>
+          <w:lang w:val="pt-BR"/>
+        </w:rPr>
+      </w:pPr>
+      <w:r>
+        <w:rPr>
+          <w:lang w:val="pt-BR"/>
+        </w:rPr>
+        <w:t>Atualização das S</w:t>
+      </w:r>
+      <w:r>
+        <w:rPr>
+          <w:lang w:val="pt-BR"/>
+        </w:rPr>
+        <w:t>eções 3.2, 3.3 e 3.4</w:t>
+      </w:r>
+    </w:p>
+    <w:p>
+      <w:pPr>
+        <w:rPr>
+          <w:lang w:val="pt-BR"/>
+        </w:rPr>
+      </w:pPr>
+      <w:r>
+        <w:rPr>
+          <w:lang w:val="pt-BR"/>
+        </w:rPr>
+        <w:t>Substituição da F</w:t>
+      </w:r>
+      <w:r>
+        <w:rPr>
+          <w:lang w:val="pt-BR"/>
+        </w:rPr>
+        <w:t xml:space="preserve">igura 1 devido à </w:t>
+      </w:r>
+      <w:r>
+        <w:rPr>
+          <w:lang w:val="pt-BR"/>
+        </w:rPr>
+        <w:t xml:space="preserve">Adição de um Botão </w:t>
+      </w:r>
+      <w:r>
+        <w:rPr>
+          <w:lang w:val="pt-BR"/>
+        </w:rPr>
+        <w:t>na Área de Comandos</w:t>
+      </w:r>
+    </w:p>
+    <w:p>
+      <w:pPr>
+        <w:rPr>
+          <w:lang w:val="pt-BR"/>
+        </w:rPr>
+      </w:pPr>
+      <w:r>
+        <w:rPr>
+          <w:lang w:val="pt-BR"/>
+        </w:rPr>
+        <w:t>Adição d</w:t>
+      </w:r>
+      <w:r>
+        <w:rPr>
+          <w:lang w:val="pt-BR"/>
+        </w:rPr>
+        <w:t>a</w:t>
+      </w:r>
+      <w:r>
+        <w:rPr>
+          <w:lang w:val="pt-BR"/>
+        </w:rPr>
+        <w:t xml:space="preserve"> </w:t>
+      </w:r>
+      <w:r>
+        <w:rPr>
+          <w:lang w:val="pt-BR"/>
+        </w:rPr>
+        <w:t>F</w:t>
+      </w:r>
+      <w:r>
+        <w:rPr>
+          <w:lang w:val="pt-BR"/>
+        </w:rPr>
+        <w:t>igura 5</w:t>
       </w:r>
     </w:p>
     <w:p>
@@ -750,12 +832,13 @@
         </w:docPartObj>
       </w:sdtPr>
       <w:sdtContent>
-        <w:bookmarkStart w:id="12" w:name="_Toc232960426" w:displacedByCustomXml="prev"/>
-        <w:bookmarkStart w:id="13" w:name="_Toc230285239" w:displacedByCustomXml="prev"/>
-        <w:bookmarkStart w:id="14" w:name="_Toc226113723" w:displacedByCustomXml="prev"/>
-        <w:bookmarkStart w:id="15" w:name="_Toc225762289" w:displacedByCustomXml="prev"/>
+        <w:bookmarkStart w:id="14" w:name="_Toc234777288" w:displacedByCustomXml="prev"/>
+        <w:bookmarkStart w:id="15" w:name="_Toc230527280" w:displacedByCustomXml="prev"/>
         <w:bookmarkStart w:id="16" w:name="_Toc230526330" w:displacedByCustomXml="prev"/>
-        <w:bookmarkStart w:id="17" w:name="_Toc230527280" w:displacedByCustomXml="prev"/>
+        <w:bookmarkStart w:id="17" w:name="_Toc225762289" w:displacedByCustomXml="prev"/>
+        <w:bookmarkStart w:id="18" w:name="_Toc226113723" w:displacedByCustomXml="prev"/>
+        <w:bookmarkStart w:id="19" w:name="_Toc230285239" w:displacedByCustomXml="prev"/>
+        <w:bookmarkStart w:id="20" w:name="_Toc232960426" w:displacedByCustomXml="prev"/>
         <w:p>
           <w:pPr>
             <w:pStyle w:val="Ttulo1"/>
@@ -766,7 +849,6 @@
             <w:ind w:left="357"/>
             <w:rPr>
               <w:noProof/>
-              <w:lang w:val="pt-BR"/>
             </w:rPr>
           </w:pPr>
           <w:r>
@@ -775,12 +857,13 @@
             </w:rPr>
             <w:t>Índice</w:t>
           </w:r>
+          <w:bookmarkEnd w:id="20"/>
+          <w:bookmarkEnd w:id="19"/>
+          <w:bookmarkEnd w:id="18"/>
           <w:bookmarkEnd w:id="17"/>
           <w:bookmarkEnd w:id="16"/>
           <w:bookmarkEnd w:id="15"/>
           <w:bookmarkEnd w:id="14"/>
-          <w:bookmarkEnd w:id="13"/>
-          <w:bookmarkEnd w:id="12"/>
           <w:r>
             <w:rPr>
               <w:lang w:val="pt-BR"/>
@@ -812,7 +895,7 @@
               <w:lang w:val="pt-BR" w:eastAsia="pt-BR" w:bidi="ar-SA"/>
             </w:rPr>
           </w:pPr>
-          <w:hyperlink w:anchor="_Toc232960427" w:history="1">
+          <w:hyperlink w:anchor="_Toc234777289" w:history="1">
             <w:r>
               <w:rPr>
                 <w:rStyle w:val="Hyperlink"/>
@@ -855,7 +938,7 @@
                 <w:noProof/>
                 <w:webHidden/>
               </w:rPr>
-              <w:instrText xml:space="preserve"> PAGEREF _Toc232960427 \h </w:instrText>
+              <w:instrText xml:space="preserve"> PAGEREF _Toc234777289 \h </w:instrText>
             </w:r>
             <w:r>
               <w:rPr>
@@ -898,7 +981,7 @@
               <w:lang w:val="pt-BR" w:eastAsia="pt-BR" w:bidi="ar-SA"/>
             </w:rPr>
           </w:pPr>
-          <w:hyperlink w:anchor="_Toc232960428" w:history="1">
+          <w:hyperlink w:anchor="_Toc234777290" w:history="1">
             <w:r>
               <w:rPr>
                 <w:rStyle w:val="Hyperlink"/>
@@ -941,7 +1024,7 @@
                 <w:noProof/>
                 <w:webHidden/>
               </w:rPr>
-              <w:instrText xml:space="preserve"> PAGEREF _Toc232960428 \h </w:instrText>
+              <w:instrText xml:space="preserve"> PAGEREF _Toc234777290 \h </w:instrText>
             </w:r>
             <w:r>
               <w:rPr>
@@ -984,7 +1067,7 @@
               <w:lang w:val="pt-BR" w:eastAsia="pt-BR" w:bidi="ar-SA"/>
             </w:rPr>
           </w:pPr>
-          <w:hyperlink w:anchor="_Toc232960429" w:history="1">
+          <w:hyperlink w:anchor="_Toc234777291" w:history="1">
             <w:r>
               <w:rPr>
                 <w:rStyle w:val="Hyperlink"/>
@@ -1027,7 +1110,7 @@
                 <w:noProof/>
                 <w:webHidden/>
               </w:rPr>
-              <w:instrText xml:space="preserve"> PAGEREF _Toc232960429 \h </w:instrText>
+              <w:instrText xml:space="preserve"> PAGEREF _Toc234777291 \h </w:instrText>
             </w:r>
             <w:r>
               <w:rPr>
@@ -1070,7 +1153,7 @@
               <w:lang w:val="pt-BR" w:eastAsia="pt-BR" w:bidi="ar-SA"/>
             </w:rPr>
           </w:pPr>
-          <w:hyperlink w:anchor="_Toc232960430" w:history="1">
+          <w:hyperlink w:anchor="_Toc234777292" w:history="1">
             <w:r>
               <w:rPr>
                 <w:rStyle w:val="Hyperlink"/>
@@ -1111,7 +1194,7 @@
                 <w:noProof/>
                 <w:webHidden/>
               </w:rPr>
-              <w:instrText xml:space="preserve"> PAGEREF _Toc232960430 \h </w:instrText>
+              <w:instrText xml:space="preserve"> PAGEREF _Toc234777292 \h </w:instrText>
             </w:r>
             <w:r>
               <w:rPr>
@@ -1154,7 +1237,7 @@
               <w:lang w:val="pt-BR" w:eastAsia="pt-BR" w:bidi="ar-SA"/>
             </w:rPr>
           </w:pPr>
-          <w:hyperlink w:anchor="_Toc232960431" w:history="1">
+          <w:hyperlink w:anchor="_Toc234777293" w:history="1">
             <w:r>
               <w:rPr>
                 <w:rStyle w:val="Hyperlink"/>
@@ -1195,7 +1278,7 @@
                 <w:noProof/>
                 <w:webHidden/>
               </w:rPr>
-              <w:instrText xml:space="preserve"> PAGEREF _Toc232960431 \h </w:instrText>
+              <w:instrText xml:space="preserve"> PAGEREF _Toc234777293 \h </w:instrText>
             </w:r>
             <w:r>
               <w:rPr>
@@ -1238,7 +1321,7 @@
               <w:lang w:val="pt-BR" w:eastAsia="pt-BR" w:bidi="ar-SA"/>
             </w:rPr>
           </w:pPr>
-          <w:hyperlink w:anchor="_Toc232960432" w:history="1">
+          <w:hyperlink w:anchor="_Toc234777294" w:history="1">
             <w:r>
               <w:rPr>
                 <w:rStyle w:val="Hyperlink"/>
@@ -1279,7 +1362,7 @@
                 <w:noProof/>
                 <w:webHidden/>
               </w:rPr>
-              <w:instrText xml:space="preserve"> PAGEREF _Toc232960432 \h </w:instrText>
+              <w:instrText xml:space="preserve"> PAGEREF _Toc234777294 \h </w:instrText>
             </w:r>
             <w:r>
               <w:rPr>
@@ -1322,7 +1405,7 @@
               <w:lang w:val="pt-BR" w:eastAsia="pt-BR" w:bidi="ar-SA"/>
             </w:rPr>
           </w:pPr>
-          <w:hyperlink w:anchor="_Toc232960433" w:history="1">
+          <w:hyperlink w:anchor="_Toc234777295" w:history="1">
             <w:r>
               <w:rPr>
                 <w:rStyle w:val="Hyperlink"/>
@@ -1363,7 +1446,7 @@
                 <w:noProof/>
                 <w:webHidden/>
               </w:rPr>
-              <w:instrText xml:space="preserve"> PAGEREF _Toc232960433 \h </w:instrText>
+              <w:instrText xml:space="preserve"> PAGEREF _Toc234777295 \h </w:instrText>
             </w:r>
             <w:r>
               <w:rPr>
@@ -1406,7 +1489,7 @@
               <w:lang w:val="pt-BR" w:eastAsia="pt-BR" w:bidi="ar-SA"/>
             </w:rPr>
           </w:pPr>
-          <w:hyperlink w:anchor="_Toc232960434" w:history="1">
+          <w:hyperlink w:anchor="_Toc234777296" w:history="1">
             <w:r>
               <w:rPr>
                 <w:rStyle w:val="Hyperlink"/>
@@ -1447,7 +1530,7 @@
                 <w:noProof/>
                 <w:webHidden/>
               </w:rPr>
-              <w:instrText xml:space="preserve"> PAGEREF _Toc232960434 \h </w:instrText>
+              <w:instrText xml:space="preserve"> PAGEREF _Toc234777296 \h </w:instrText>
             </w:r>
             <w:r>
               <w:rPr>
@@ -1490,7 +1573,7 @@
               <w:lang w:val="pt-BR" w:eastAsia="pt-BR" w:bidi="ar-SA"/>
             </w:rPr>
           </w:pPr>
-          <w:hyperlink w:anchor="_Toc232960435" w:history="1">
+          <w:hyperlink w:anchor="_Toc234777297" w:history="1">
             <w:r>
               <w:rPr>
                 <w:rStyle w:val="Hyperlink"/>
@@ -1531,7 +1614,7 @@
                 <w:noProof/>
                 <w:webHidden/>
               </w:rPr>
-              <w:instrText xml:space="preserve"> PAGEREF _Toc232960435 \h </w:instrText>
+              <w:instrText xml:space="preserve"> PAGEREF _Toc234777297 \h </w:instrText>
             </w:r>
             <w:r>
               <w:rPr>
@@ -1574,7 +1657,7 @@
               <w:lang w:val="pt-BR" w:eastAsia="pt-BR" w:bidi="ar-SA"/>
             </w:rPr>
           </w:pPr>
-          <w:hyperlink w:anchor="_Toc232960436" w:history="1">
+          <w:hyperlink w:anchor="_Toc234777298" w:history="1">
             <w:r>
               <w:rPr>
                 <w:rStyle w:val="Hyperlink"/>
@@ -1617,7 +1700,7 @@
                 <w:noProof/>
                 <w:webHidden/>
               </w:rPr>
-              <w:instrText xml:space="preserve"> PAGEREF _Toc232960436 \h </w:instrText>
+              <w:instrText xml:space="preserve"> PAGEREF _Toc234777298 \h </w:instrText>
             </w:r>
             <w:r>
               <w:rPr>
@@ -1660,7 +1743,7 @@
               <w:lang w:val="pt-BR" w:eastAsia="pt-BR" w:bidi="ar-SA"/>
             </w:rPr>
           </w:pPr>
-          <w:hyperlink w:anchor="_Toc232960437" w:history="1">
+          <w:hyperlink w:anchor="_Toc234777299" w:history="1">
             <w:r>
               <w:rPr>
                 <w:rStyle w:val="Hyperlink"/>
@@ -1701,7 +1784,7 @@
                 <w:noProof/>
                 <w:webHidden/>
               </w:rPr>
-              <w:instrText xml:space="preserve"> PAGEREF _Toc232960437 \h </w:instrText>
+              <w:instrText xml:space="preserve"> PAGEREF _Toc234777299 \h </w:instrText>
             </w:r>
             <w:r>
               <w:rPr>
@@ -1744,7 +1827,7 @@
               <w:lang w:val="pt-BR" w:eastAsia="pt-BR" w:bidi="ar-SA"/>
             </w:rPr>
           </w:pPr>
-          <w:hyperlink w:anchor="_Toc232960438" w:history="1">
+          <w:hyperlink w:anchor="_Toc234777300" w:history="1">
             <w:r>
               <w:rPr>
                 <w:rStyle w:val="Hyperlink"/>
@@ -1785,7 +1868,7 @@
                 <w:noProof/>
                 <w:webHidden/>
               </w:rPr>
-              <w:instrText xml:space="preserve"> PAGEREF _Toc232960438 \h </w:instrText>
+              <w:instrText xml:space="preserve"> PAGEREF _Toc234777300 \h </w:instrText>
             </w:r>
             <w:r>
               <w:rPr>
@@ -1828,7 +1911,7 @@
               <w:lang w:val="pt-BR" w:eastAsia="pt-BR" w:bidi="ar-SA"/>
             </w:rPr>
           </w:pPr>
-          <w:hyperlink w:anchor="_Toc232960439" w:history="1">
+          <w:hyperlink w:anchor="_Toc234777301" w:history="1">
             <w:r>
               <w:rPr>
                 <w:rStyle w:val="Hyperlink"/>
@@ -1869,7 +1952,7 @@
                 <w:noProof/>
                 <w:webHidden/>
               </w:rPr>
-              <w:instrText xml:space="preserve"> PAGEREF _Toc232960439 \h </w:instrText>
+              <w:instrText xml:space="preserve"> PAGEREF _Toc234777301 \h </w:instrText>
             </w:r>
             <w:r>
               <w:rPr>
@@ -1912,7 +1995,7 @@
               <w:lang w:val="pt-BR" w:eastAsia="pt-BR" w:bidi="ar-SA"/>
             </w:rPr>
           </w:pPr>
-          <w:hyperlink w:anchor="_Toc232960440" w:history="1">
+          <w:hyperlink w:anchor="_Toc234777302" w:history="1">
             <w:r>
               <w:rPr>
                 <w:rStyle w:val="Hyperlink"/>
@@ -1953,7 +2036,7 @@
                 <w:noProof/>
                 <w:webHidden/>
               </w:rPr>
-              <w:instrText xml:space="preserve"> PAGEREF _Toc232960440 \h </w:instrText>
+              <w:instrText xml:space="preserve"> PAGEREF _Toc234777302 \h </w:instrText>
             </w:r>
             <w:r>
               <w:rPr>
@@ -1996,7 +2079,7 @@
               <w:lang w:val="pt-BR" w:eastAsia="pt-BR" w:bidi="ar-SA"/>
             </w:rPr>
           </w:pPr>
-          <w:hyperlink w:anchor="_Toc232960441" w:history="1">
+          <w:hyperlink w:anchor="_Toc234777303" w:history="1">
             <w:r>
               <w:rPr>
                 <w:rStyle w:val="Hyperlink"/>
@@ -2039,7 +2122,7 @@
                 <w:noProof/>
                 <w:webHidden/>
               </w:rPr>
-              <w:instrText xml:space="preserve"> PAGEREF _Toc232960441 \h </w:instrText>
+              <w:instrText xml:space="preserve"> PAGEREF _Toc234777303 \h </w:instrText>
             </w:r>
             <w:r>
               <w:rPr>
@@ -2082,7 +2165,7 @@
               <w:lang w:val="pt-BR" w:eastAsia="pt-BR" w:bidi="ar-SA"/>
             </w:rPr>
           </w:pPr>
-          <w:hyperlink w:anchor="_Toc232960442" w:history="1">
+          <w:hyperlink w:anchor="_Toc234777304" w:history="1">
             <w:r>
               <w:rPr>
                 <w:rStyle w:val="Hyperlink"/>
@@ -2123,7 +2206,7 @@
                 <w:noProof/>
                 <w:webHidden/>
               </w:rPr>
-              <w:instrText xml:space="preserve"> PAGEREF _Toc232960442 \h </w:instrText>
+              <w:instrText xml:space="preserve"> PAGEREF _Toc234777304 \h </w:instrText>
             </w:r>
             <w:r>
               <w:rPr>
@@ -2166,7 +2249,7 @@
               <w:lang w:val="pt-BR" w:eastAsia="pt-BR" w:bidi="ar-SA"/>
             </w:rPr>
           </w:pPr>
-          <w:hyperlink w:anchor="_Toc232960443" w:history="1">
+          <w:hyperlink w:anchor="_Toc234777305" w:history="1">
             <w:r>
               <w:rPr>
                 <w:rStyle w:val="Hyperlink"/>
@@ -2207,7 +2290,7 @@
                 <w:noProof/>
                 <w:webHidden/>
               </w:rPr>
-              <w:instrText xml:space="preserve"> PAGEREF _Toc232960443 \h </w:instrText>
+              <w:instrText xml:space="preserve"> PAGEREF _Toc234777305 \h </w:instrText>
             </w:r>
             <w:r>
               <w:rPr>
@@ -2283,7 +2366,7 @@
           <w:lang w:val="pt-BR"/>
         </w:rPr>
       </w:pPr>
-      <w:bookmarkStart w:id="18" w:name="_Toc232960427"/>
+      <w:bookmarkStart w:id="21" w:name="_Toc234777289"/>
       <w:r>
         <w:rPr>
           <w:lang w:val="pt-BR"/>
@@ -2291,7 +2374,7 @@
         <w:lastRenderedPageBreak/>
         <w:t>O software</w:t>
       </w:r>
-      <w:bookmarkEnd w:id="18"/>
+      <w:bookmarkEnd w:id="21"/>
     </w:p>
     <w:p>
       <w:pPr>
@@ -2484,7 +2567,7 @@
           <w:lang w:val="pt-BR"/>
         </w:rPr>
       </w:pPr>
-      <w:bookmarkStart w:id="19" w:name="_Toc232960428"/>
+      <w:bookmarkStart w:id="22" w:name="_Toc234777290"/>
       <w:r>
         <w:rPr>
           <w:lang w:val="pt-BR"/>
@@ -2492,7 +2575,7 @@
         <w:lastRenderedPageBreak/>
         <w:t>Tela principal</w:t>
       </w:r>
-      <w:bookmarkEnd w:id="19"/>
+      <w:bookmarkEnd w:id="22"/>
     </w:p>
     <w:p>
       <w:pPr>
@@ -2525,7 +2608,8 @@
       </w:pPr>
       <w:r>
         <w:rPr>
-          <w:lang w:val="pt-BR"/>
+          <w:noProof/>
+          <w:lang w:val="pt-BR" w:eastAsia="pt-BR" w:bidi="ar-SA"/>
         </w:rPr>
         <w:drawing>
           <wp:inline distT="0" distB="0" distL="0" distR="0">
@@ -3181,7 +3265,7 @@
           <w:lang w:val="pt-BR"/>
         </w:rPr>
       </w:pPr>
-      <w:bookmarkStart w:id="20" w:name="_Toc232960429"/>
+      <w:bookmarkStart w:id="23" w:name="_Toc234777291"/>
       <w:r>
         <w:rPr>
           <w:lang w:val="pt-BR"/>
@@ -3201,7 +3285,7 @@
         </w:rPr>
         <w:t xml:space="preserve"> mapa</w:t>
       </w:r>
-      <w:bookmarkEnd w:id="20"/>
+      <w:bookmarkEnd w:id="23"/>
     </w:p>
     <w:p>
       <w:pPr>
@@ -3212,7 +3296,7 @@
         </w:numPr>
         <w:ind w:left="782" w:hanging="357"/>
       </w:pPr>
-      <w:bookmarkStart w:id="21" w:name="_Toc232960430"/>
+      <w:bookmarkStart w:id="24" w:name="_Toc234777292"/>
       <w:r>
         <w:t>Criando</w:t>
       </w:r>
@@ -3222,7 +3306,7 @@
       <w:r>
         <w:t>a</w:t>
       </w:r>
-      <w:bookmarkEnd w:id="21"/>
+      <w:bookmarkEnd w:id="24"/>
     </w:p>
     <w:p>
       <w:pPr>
@@ -3854,12 +3938,12 @@
         </w:numPr>
         <w:ind w:left="782" w:hanging="357"/>
       </w:pPr>
-      <w:bookmarkStart w:id="22" w:name="_Toc232960431"/>
+      <w:bookmarkStart w:id="25" w:name="_Toc234777293"/>
       <w:r>
         <w:lastRenderedPageBreak/>
         <w:t>Removendo uma rua</w:t>
       </w:r>
-      <w:bookmarkEnd w:id="22"/>
+      <w:bookmarkEnd w:id="25"/>
     </w:p>
     <w:p>
       <w:pPr>
@@ -3885,7 +3969,33 @@
         <w:rPr>
           <w:lang w:val="pt-BR"/>
         </w:rPr>
-        <w:t xml:space="preserve">, do botão excluir, localizado na área de comandos e exibido na figura 5, ou através da opção </w:t>
+        <w:t>, do botão</w:t>
+      </w:r>
+      <w:r>
+        <w:rPr>
+          <w:lang w:val="pt-BR"/>
+        </w:rPr>
+        <w:t xml:space="preserve"> de excluir, localizado na </w:t>
+      </w:r>
+      <w:r>
+        <w:rPr>
+          <w:b/>
+          <w:lang w:val="pt-BR"/>
+        </w:rPr>
+        <w:t>Área de C</w:t>
+      </w:r>
+      <w:r>
+        <w:rPr>
+          <w:b/>
+          <w:lang w:val="pt-BR"/>
+        </w:rPr>
+        <w:t>omandos</w:t>
+      </w:r>
+      <w:r>
+        <w:rPr>
+          <w:lang w:val="pt-BR"/>
+        </w:rPr>
+        <w:t xml:space="preserve"> e exibido na figura 5, ou através da opção </w:t>
       </w:r>
       <w:r>
         <w:rPr>
@@ -3951,7 +4061,7 @@
                     <pic:cNvPicPr/>
                   </pic:nvPicPr>
                   <pic:blipFill>
-                    <a:blip r:embed="rId14"/>
+                    <a:blip r:embed="rId14" cstate="print"/>
                     <a:stretch>
                       <a:fillRect/>
                     </a:stretch>
@@ -3995,7 +4105,21 @@
           <w:rStyle w:val="nfaseSutil"/>
           <w:color w:val="auto"/>
         </w:rPr>
-        <w:t>. Botão excluir</w:t>
+        <w:t>. Botão</w:t>
+      </w:r>
+      <w:r>
+        <w:rPr>
+          <w:rStyle w:val="nfaseSutil"/>
+          <w:color w:val="auto"/>
+        </w:rPr>
+        <w:t xml:space="preserve"> de</w:t>
+      </w:r>
+      <w:r>
+        <w:rPr>
+          <w:rStyle w:val="nfaseSutil"/>
+          <w:color w:val="auto"/>
+        </w:rPr>
+        <w:t xml:space="preserve"> excluir</w:t>
       </w:r>
     </w:p>
     <w:p>
@@ -4016,11 +4140,11 @@
         </w:numPr>
         <w:ind w:left="782" w:hanging="357"/>
       </w:pPr>
-      <w:bookmarkStart w:id="23" w:name="_Toc232960432"/>
+      <w:bookmarkStart w:id="26" w:name="_Toc234777294"/>
       <w:r>
         <w:t>Definindo pontos semaforizados</w:t>
       </w:r>
-      <w:bookmarkEnd w:id="23"/>
+      <w:bookmarkEnd w:id="26"/>
     </w:p>
     <w:p>
       <w:pPr>
@@ -4075,7 +4199,7 @@
         <w:rPr>
           <w:lang w:val="pt-BR"/>
         </w:rPr>
-        <w:t xml:space="preserve"> e, em seguida, selecionar o nó onde o semáforo será adicionado, queo no mapa é representado por um círculo</w:t>
+        <w:t xml:space="preserve"> e, em seguida, selecionar o nó onde o semáforo será adicionado, que no mapa é representado por um círculo</w:t>
       </w:r>
       <w:r>
         <w:rPr>
@@ -4125,6 +4249,38 @@
           <w:lang w:val="pt-BR"/>
         </w:rPr>
         <w:t xml:space="preserve"> </w:t>
+      </w:r>
+      <w:r>
+        <w:rPr>
+          <w:lang w:val="pt-BR"/>
+        </w:rPr>
+        <w:t xml:space="preserve">Um novo semáforo também pode ser adicionado a partir da opção </w:t>
+      </w:r>
+      <w:r>
+        <w:rPr>
+          <w:i/>
+          <w:lang w:val="pt-BR"/>
+        </w:rPr>
+        <w:t>New Semaphore</w:t>
+      </w:r>
+      <w:r>
+        <w:rPr>
+          <w:lang w:val="pt-BR"/>
+        </w:rPr>
+        <w:t xml:space="preserve"> do menu </w:t>
+      </w:r>
+      <w:r>
+        <w:rPr>
+          <w:b/>
+          <w:lang w:val="pt-BR"/>
+        </w:rPr>
+        <w:t>Edit</w:t>
+      </w:r>
+      <w:r>
+        <w:rPr>
+          <w:lang w:val="pt-BR"/>
+        </w:rPr>
+        <w:t>.</w:t>
       </w:r>
     </w:p>
     <w:p>
@@ -4251,46 +4407,6 @@
         <w:rPr>
           <w:lang w:val="pt-BR"/>
         </w:rPr>
-        <w:t xml:space="preserve">Um novo semáforo também pode ser adicionado a partir da opção </w:t>
-      </w:r>
-      <w:r>
-        <w:rPr>
-          <w:i/>
-          <w:lang w:val="pt-BR"/>
-        </w:rPr>
-        <w:t>New Semaphore</w:t>
-      </w:r>
-      <w:r>
-        <w:rPr>
-          <w:lang w:val="pt-BR"/>
-        </w:rPr>
-        <w:t xml:space="preserve"> do menu </w:t>
-      </w:r>
-      <w:r>
-        <w:rPr>
-          <w:b/>
-          <w:lang w:val="pt-BR"/>
-        </w:rPr>
-        <w:t>Edit</w:t>
-      </w:r>
-      <w:r>
-        <w:rPr>
-          <w:lang w:val="pt-BR"/>
-        </w:rPr>
-        <w:t>.</w:t>
-      </w:r>
-    </w:p>
-    <w:p>
-      <w:pPr>
-        <w:jc w:val="both"/>
-        <w:rPr>
-          <w:lang w:val="pt-BR"/>
-        </w:rPr>
-      </w:pPr>
-      <w:r>
-        <w:rPr>
-          <w:lang w:val="pt-BR"/>
-        </w:rPr>
         <w:t xml:space="preserve">Assim que o semáforo é adicionado, a janela de configuração mostrada na Figura </w:t>
       </w:r>
       <w:r>
@@ -4343,7 +4459,7 @@
                     <pic:cNvPicPr/>
                   </pic:nvPicPr>
                   <pic:blipFill>
-                    <a:blip r:embed="rId16"/>
+                    <a:blip r:embed="rId16" cstate="print"/>
                     <a:stretch>
                       <a:fillRect/>
                     </a:stretch>
@@ -4541,7 +4657,8 @@
       </w:pPr>
       <w:r>
         <w:rPr>
-          <w:lang w:val="pt-BR"/>
+          <w:noProof/>
+          <w:lang w:val="pt-BR" w:eastAsia="pt-BR" w:bidi="ar-SA"/>
         </w:rPr>
         <w:drawing>
           <wp:inline distT="0" distB="0" distL="0" distR="0">
@@ -4636,12 +4753,12 @@
         </w:numPr>
         <w:ind w:left="782" w:hanging="357"/>
       </w:pPr>
-      <w:bookmarkStart w:id="24" w:name="_Toc232960433"/>
+      <w:bookmarkStart w:id="27" w:name="_Toc234777295"/>
       <w:r>
         <w:lastRenderedPageBreak/>
         <w:t>Excluindo um semáforo</w:t>
       </w:r>
-      <w:bookmarkEnd w:id="24"/>
+      <w:bookmarkEnd w:id="27"/>
     </w:p>
     <w:p>
       <w:pPr>
@@ -4680,7 +4797,13 @@
         <w:rPr>
           <w:lang w:val="pt-BR"/>
         </w:rPr>
-        <w:t>r o botão excluir mostrado na figura 5</w:t>
+        <w:t>r o botão de excluir mostrado na F</w:t>
+      </w:r>
+      <w:r>
+        <w:rPr>
+          <w:lang w:val="pt-BR"/>
+        </w:rPr>
+        <w:t>igura 5</w:t>
       </w:r>
       <w:r>
         <w:rPr>
@@ -4724,11 +4847,11 @@
         </w:numPr>
         <w:ind w:left="782" w:hanging="357"/>
       </w:pPr>
-      <w:bookmarkStart w:id="25" w:name="_Toc232960434"/>
+      <w:bookmarkStart w:id="28" w:name="_Toc234777296"/>
       <w:r>
         <w:t>Definindo parâmetros gerais da simulação</w:t>
       </w:r>
-      <w:bookmarkEnd w:id="25"/>
+      <w:bookmarkEnd w:id="28"/>
     </w:p>
     <w:p>
       <w:pPr>
@@ -4959,11 +5082,11 @@
         </w:numPr>
         <w:ind w:left="782" w:hanging="357"/>
       </w:pPr>
-      <w:bookmarkStart w:id="26" w:name="_Toc232960435"/>
+      <w:bookmarkStart w:id="29" w:name="_Toc234777297"/>
       <w:r>
         <w:t>Criando um novo mapa</w:t>
       </w:r>
-      <w:bookmarkEnd w:id="26"/>
+      <w:bookmarkEnd w:id="29"/>
     </w:p>
     <w:p>
       <w:pPr>
@@ -5026,7 +5149,7 @@
           <w:lang w:val="pt-BR"/>
         </w:rPr>
       </w:pPr>
-      <w:bookmarkStart w:id="27" w:name="_Toc232960436"/>
+      <w:bookmarkStart w:id="30" w:name="_Toc234777298"/>
       <w:r>
         <w:rPr>
           <w:lang w:val="pt-BR"/>
@@ -5052,7 +5175,7 @@
         </w:rPr>
         <w:t>simulação</w:t>
       </w:r>
-      <w:bookmarkEnd w:id="27"/>
+      <w:bookmarkEnd w:id="30"/>
     </w:p>
     <w:p>
       <w:pPr>
@@ -5063,14 +5186,14 @@
         </w:numPr>
         <w:ind w:left="782" w:hanging="357"/>
       </w:pPr>
-      <w:bookmarkStart w:id="28" w:name="_Toc232960437"/>
+      <w:bookmarkStart w:id="31" w:name="_Toc234777299"/>
       <w:r>
         <w:t>Iniciando a</w:t>
       </w:r>
       <w:r>
         <w:t xml:space="preserve"> simulação</w:t>
       </w:r>
-      <w:bookmarkEnd w:id="28"/>
+      <w:bookmarkEnd w:id="31"/>
     </w:p>
     <w:p>
       <w:pPr>
@@ -5298,11 +5421,11 @@
         </w:numPr>
         <w:ind w:left="782" w:hanging="357"/>
       </w:pPr>
-      <w:bookmarkStart w:id="29" w:name="_Toc232960438"/>
+      <w:bookmarkStart w:id="32" w:name="_Toc234777300"/>
       <w:r>
         <w:t>Pausando a simulação</w:t>
       </w:r>
-      <w:bookmarkEnd w:id="29"/>
+      <w:bookmarkEnd w:id="32"/>
     </w:p>
     <w:p>
       <w:pPr>
@@ -5546,14 +5669,14 @@
         </w:numPr>
         <w:ind w:left="782" w:hanging="357"/>
       </w:pPr>
-      <w:bookmarkStart w:id="30" w:name="_Toc232960439"/>
+      <w:bookmarkStart w:id="33" w:name="_Toc234777301"/>
       <w:r>
         <w:t>Parando a</w:t>
       </w:r>
       <w:r>
         <w:t xml:space="preserve"> simulação</w:t>
       </w:r>
-      <w:bookmarkEnd w:id="30"/>
+      <w:bookmarkEnd w:id="33"/>
     </w:p>
     <w:p>
       <w:pPr>
@@ -5751,7 +5874,7 @@
         </w:numPr>
         <w:ind w:left="782" w:hanging="357"/>
       </w:pPr>
-      <w:bookmarkStart w:id="31" w:name="_Toc232960440"/>
+      <w:bookmarkStart w:id="34" w:name="_Toc234777302"/>
       <w:r>
         <w:t>Reinicia</w:t>
       </w:r>
@@ -5761,7 +5884,7 @@
       <w:r>
         <w:t xml:space="preserve"> simulação</w:t>
       </w:r>
-      <w:bookmarkEnd w:id="31"/>
+      <w:bookmarkEnd w:id="34"/>
     </w:p>
     <w:p>
       <w:pPr>
@@ -5973,7 +6096,7 @@
           <w:lang w:val="pt-BR"/>
         </w:rPr>
       </w:pPr>
-      <w:bookmarkStart w:id="32" w:name="_Toc232960441"/>
+      <w:bookmarkStart w:id="35" w:name="_Toc234777303"/>
       <w:r>
         <w:rPr>
           <w:lang w:val="pt-BR"/>
@@ -5981,7 +6104,7 @@
         <w:lastRenderedPageBreak/>
         <w:t>Outras opções</w:t>
       </w:r>
-      <w:bookmarkEnd w:id="32"/>
+      <w:bookmarkEnd w:id="35"/>
     </w:p>
     <w:p>
       <w:pPr>
@@ -5992,11 +6115,11 @@
         </w:numPr>
         <w:ind w:left="782" w:hanging="357"/>
       </w:pPr>
-      <w:bookmarkStart w:id="33" w:name="_Toc232960442"/>
+      <w:bookmarkStart w:id="36" w:name="_Toc234777304"/>
       <w:r>
         <w:t>Aplicando zoom</w:t>
       </w:r>
-      <w:bookmarkEnd w:id="33"/>
+      <w:bookmarkEnd w:id="36"/>
     </w:p>
     <w:p>
       <w:pPr>
@@ -6283,11 +6406,11 @@
         </w:numPr>
         <w:ind w:left="782" w:hanging="357"/>
       </w:pPr>
-      <w:bookmarkStart w:id="34" w:name="_Toc232960443"/>
+      <w:bookmarkStart w:id="37" w:name="_Toc234777305"/>
       <w:r>
         <w:t>Gerando relatório</w:t>
       </w:r>
-      <w:bookmarkEnd w:id="34"/>
+      <w:bookmarkEnd w:id="37"/>
     </w:p>
     <w:p>
       <w:pPr>
@@ -6564,7 +6687,7 @@
                           <w:noProof/>
                           <w:color w:val="8C8C8C" w:themeColor="background1" w:themeShade="8C"/>
                         </w:rPr>
-                        <w:t>iii</w:t>
+                        <w:t>ii</w:t>
                       </w:r>
                       <w:r>
                         <w:rPr>
@@ -6660,7 +6783,7 @@
                           <w:noProof/>
                           <w:color w:val="8C8C8C" w:themeColor="background1" w:themeShade="8C"/>
                         </w:rPr>
-                        <w:t>8</w:t>
+                        <w:t>1</w:t>
                       </w:r>
                       <w:r>
                         <w:rPr>
@@ -10266,6 +10389,7 @@
   <w:style w:type="character" w:default="1" w:styleId="Fontepargpadro">
     <w:name w:val="Default Paragraph Font"/>
     <w:uiPriority w:val="1"/>
+    <w:semiHidden/>
     <w:unhideWhenUsed/>
   </w:style>
   <w:style w:type="table" w:default="1" w:styleId="Tabelanormal">
@@ -11313,7 +11437,7 @@
 </file>
 
 <file path=customXml/itemProps1.xml><?xml version="1.0" encoding="utf-8"?>
-<ds:datastoreItem xmlns:ds="http://schemas.openxmlformats.org/officeDocument/2006/customXml" ds:itemID="{DD50FB77-6017-442B-81FA-1248E69FE374}">
+<ds:datastoreItem xmlns:ds="http://schemas.openxmlformats.org/officeDocument/2006/customXml" ds:itemID="{D9FAF804-7A3C-4A92-8921-37FF49EF66AF}">
   <ds:schemaRefs>
     <ds:schemaRef ds:uri="http://schemas.openxmlformats.org/officeDocument/2006/bibliography"/>
   </ds:schemaRefs>

</xml_diff>